<commit_message>
Updated - with link to Washington Post article
</commit_message>
<xml_diff>
--- a/01 - Current Topic in Ethical CS/01 - Current Topic in Ethical CS.docx
+++ b/01 - Current Topic in Ethical CS/01 - Current Topic in Ethical CS.docx
@@ -22,6 +22,8 @@
       <w:r>
         <w:t>Articles:</w:t>
       </w:r>
+      <w:bookmarkStart w:id="0" w:name="_GoBack"/>
+      <w:bookmarkEnd w:id="0"/>
     </w:p>
     <w:p>
       <w:pPr>
@@ -41,6 +43,32 @@
         <w:t xml:space="preserve"> – Drew Harwell</w:t>
       </w:r>
     </w:p>
+    <w:p>
+      <w:pPr>
+        <w:rPr>
+          <w:b/>
+          <w:bCs/>
+        </w:rPr>
+      </w:pPr>
+    </w:p>
+    <w:p>
+      <w:pPr>
+        <w:rPr>
+          <w:b/>
+          <w:bCs/>
+        </w:rPr>
+      </w:pPr>
+      <w:hyperlink r:id="rId5" w:history="1">
+        <w:r>
+          <w:rPr>
+            <w:rStyle w:val="Hyperlink"/>
+            <w:b/>
+            <w:bCs/>
+          </w:rPr>
+          <w:t>https://www.washingtonpost.com/news/the-switch/wp/2018/05/08/a-google-program-can-pass-as-a-human-on-the-phone-should-it-be-required-to-tell-people-its-a-machine/</w:t>
+        </w:r>
+      </w:hyperlink>
+    </w:p>
     <w:p/>
     <w:p>
       <w:pPr>
@@ -243,8 +271,6 @@
       <w:r>
         <w:t xml:space="preserve">  </w:t>
       </w:r>
-      <w:bookmarkStart w:id="0" w:name="_GoBack"/>
-      <w:bookmarkEnd w:id="0"/>
     </w:p>
     <w:p/>
     <w:p>
@@ -878,12 +904,21 @@
     <w:name w:val="Hyperlink"/>
     <w:basedOn w:val="DefaultParagraphFont"/>
     <w:uiPriority w:val="99"/>
-    <w:semiHidden/>
     <w:unhideWhenUsed/>
     <w:rsid w:val="00744478"/>
     <w:rPr>
       <w:color w:val="0000FF"/>
       <w:u w:val="single"/>
+    </w:rPr>
+  </w:style>
+  <w:style w:type="character" w:styleId="UnresolvedMention">
+    <w:name w:val="Unresolved Mention"/>
+    <w:basedOn w:val="DefaultParagraphFont"/>
+    <w:uiPriority w:val="99"/>
+    <w:rsid w:val="00175A6A"/>
+    <w:rPr>
+      <w:color w:val="605E5C"/>
+      <w:shd w:val="clear" w:color="auto" w:fill="E1DFDD"/>
     </w:rPr>
   </w:style>
 </w:styles>

</xml_diff>